<commit_message>
secao 4, aula 27
</commit_message>
<xml_diff>
--- a/Anotacoes.docx
+++ b/Anotacoes.docx
@@ -108,31 +108,19 @@
         </w:numPr>
       </w:pPr>
       <w:r>
-        <w:t>db.nomedacolecao.save</w:t>
-      </w:r>
-      <w:r>
-        <w:t xml:space="preserve">({chave: valor, ...})  </w:t>
-      </w:r>
-      <w:r>
-        <w:t>: insere se nao existe ou atualiza existente</w:t>
-      </w:r>
-    </w:p>
-    <w:p>
-      <w:pPr>
-        <w:pStyle w:val="ListParagraph"/>
-        <w:numPr>
-          <w:ilvl w:val="0"/>
-          <w:numId w:val="1"/>
-        </w:numPr>
-      </w:pPr>
-      <w:r>
-        <w:t>db.n</w:t>
-      </w:r>
-      <w:r>
-        <w:t>omedacolecao</w:t>
-      </w:r>
-      <w:r>
-        <w:t>.find(</w:t>
+        <w:t>db.nomedacolecao.save({chave: valor, ...})  : insere se nao existe ou atualiza existente</w:t>
+      </w:r>
+    </w:p>
+    <w:p>
+      <w:pPr>
+        <w:pStyle w:val="ListParagraph"/>
+        <w:numPr>
+          <w:ilvl w:val="0"/>
+          <w:numId w:val="1"/>
+        </w:numPr>
+      </w:pPr>
+      <w:r>
+        <w:t>db.nomedacolecao.find(</w:t>
       </w:r>
       <w:r>
         <w:t>{filtros}</w:t>
@@ -168,97 +156,216 @@
         </w:numPr>
       </w:pPr>
       <w:r>
-        <w:t>db.</w:t>
-      </w:r>
-      <w:r>
-        <w:t>nomedacolecao</w:t>
-      </w:r>
-      <w:r>
-        <w:t>.findOne({filtros}) : busca um registro a partir do filtro</w:t>
-      </w:r>
-    </w:p>
-    <w:p>
-      <w:pPr>
-        <w:pStyle w:val="ListParagraph"/>
-        <w:numPr>
-          <w:ilvl w:val="0"/>
-          <w:numId w:val="1"/>
-        </w:numPr>
-      </w:pPr>
-      <w:r>
-        <w:t>db.nomedacolecao.find({filtros}</w:t>
-      </w:r>
-      <w:r>
-        <w:t>).skip(elemento) : pula até o elemento indicado</w:t>
-      </w:r>
-    </w:p>
-    <w:p>
-      <w:pPr>
-        <w:pStyle w:val="ListParagraph"/>
-        <w:numPr>
-          <w:ilvl w:val="0"/>
-          <w:numId w:val="1"/>
-        </w:numPr>
-      </w:pPr>
-      <w:r>
-        <w:t>db.nomedacolecao.find({filtros}).</w:t>
-      </w:r>
-      <w:r>
-        <w:t>limit</w:t>
-      </w:r>
-      <w:r>
-        <w:t>(</w:t>
-      </w:r>
-      <w:r>
-        <w:t>quantidade</w:t>
-      </w:r>
-      <w:r>
-        <w:t>) :</w:t>
-      </w:r>
-      <w:r>
-        <w:t xml:space="preserve">  limita a quantidade retornada</w:t>
-      </w:r>
-    </w:p>
-    <w:p>
-      <w:pPr>
-        <w:pStyle w:val="ListParagraph"/>
-        <w:numPr>
-          <w:ilvl w:val="0"/>
-          <w:numId w:val="1"/>
-        </w:numPr>
-      </w:pPr>
-      <w:r>
-        <w:t>db.nomedacolecao.find({filtros}).skip(elemento)</w:t>
-      </w:r>
-      <w:r>
-        <w:t>.limit(</w:t>
-      </w:r>
-      <w:r>
-        <w:t>quantidade</w:t>
+        <w:t>db.nomedacolecao.findOne({filtros}) : busca um registro a partir do filtro</w:t>
+      </w:r>
+    </w:p>
+    <w:p>
+      <w:pPr>
+        <w:pStyle w:val="ListParagraph"/>
+        <w:numPr>
+          <w:ilvl w:val="0"/>
+          <w:numId w:val="1"/>
+        </w:numPr>
+      </w:pPr>
+      <w:r>
+        <w:t>db.nomedacolecao.find({filtros}).skip(elemento) : pula até o elemento indicado</w:t>
+      </w:r>
+    </w:p>
+    <w:p>
+      <w:pPr>
+        <w:pStyle w:val="ListParagraph"/>
+        <w:numPr>
+          <w:ilvl w:val="0"/>
+          <w:numId w:val="1"/>
+        </w:numPr>
+      </w:pPr>
+      <w:r>
+        <w:t>db.nomedacolecao.find({filtros}).limit(quantidade) :  limita a quantidade retornada</w:t>
+      </w:r>
+    </w:p>
+    <w:p>
+      <w:pPr>
+        <w:pStyle w:val="ListParagraph"/>
+        <w:numPr>
+          <w:ilvl w:val="0"/>
+          <w:numId w:val="1"/>
+        </w:numPr>
+      </w:pPr>
+      <w:r>
+        <w:t>db.nomedacolecao.find({filtros}).skip(elemento).limit(quantidade) : PAGINACAO</w:t>
+      </w:r>
+    </w:p>
+    <w:p>
+      <w:pPr>
+        <w:pStyle w:val="ListParagraph"/>
+        <w:numPr>
+          <w:ilvl w:val="0"/>
+          <w:numId w:val="1"/>
+        </w:numPr>
+      </w:pPr>
+      <w:r>
+        <w:t>db.nomedacolecao.aggregate() :  extrai o sumário</w:t>
+      </w:r>
+    </w:p>
+    <w:p>
+      <w:pPr>
+        <w:pStyle w:val="ListParagraph"/>
+        <w:numPr>
+          <w:ilvl w:val="1"/>
+          <w:numId w:val="1"/>
+        </w:numPr>
+      </w:pPr>
+      <w:r>
+        <w:t>$project : extrai do documento somente as informações que interessam</w:t>
+      </w:r>
+    </w:p>
+    <w:p>
+      <w:pPr>
+        <w:pStyle w:val="ListParagraph"/>
+        <w:numPr>
+          <w:ilvl w:val="1"/>
+          <w:numId w:val="1"/>
+        </w:numPr>
+      </w:pPr>
+      <w:r>
+        <w:t xml:space="preserve">$group : agrupamento </w:t>
+      </w:r>
+    </w:p>
+    <w:p>
+      <w:pPr>
+        <w:pStyle w:val="ListParagraph"/>
+        <w:numPr>
+          <w:ilvl w:val="0"/>
+          <w:numId w:val="1"/>
+        </w:numPr>
+      </w:pPr>
+      <w:r>
+        <w:t>db.nomedacolecao.update({filtro}, {$set : {campos</w:t>
+      </w:r>
+      <w:r>
+        <w:t xml:space="preserve"> </w:t>
+      </w:r>
+      <w:r>
+        <w:t>a serem atualizados}})</w:t>
+      </w:r>
+      <w:r>
+        <w:t xml:space="preserve"> </w:t>
+      </w:r>
+    </w:p>
+    <w:p>
+      <w:pPr>
+        <w:pStyle w:val="ListParagraph"/>
+        <w:numPr>
+          <w:ilvl w:val="1"/>
+          <w:numId w:val="1"/>
+        </w:numPr>
+      </w:pPr>
+      <w:r>
+        <w:t xml:space="preserve">para atualizar multiplos registros basta adicionar  , </w:t>
+      </w:r>
+      <w:r>
+        <w:t>{multi: true}</w:t>
       </w:r>
       <w:r>
         <w:t>)</w:t>
       </w:r>
-      <w:r>
-        <w:t xml:space="preserve"> :</w:t>
-      </w:r>
-      <w:r>
-        <w:t xml:space="preserve"> PAGINACAO</w:t>
-      </w:r>
-    </w:p>
-    <w:p>
-      <w:pPr>
-        <w:pStyle w:val="ListParagraph"/>
-        <w:numPr>
-          <w:ilvl w:val="0"/>
-          <w:numId w:val="1"/>
-        </w:numPr>
-      </w:pPr>
-      <w:r>
-        <w:t>db.nomedacolecao.</w:t>
-      </w:r>
-      <w:r>
-        <w:t>aggregate() :  extrai o sumário</w:t>
+    </w:p>
+    <w:p>
+      <w:pPr>
+        <w:pStyle w:val="ListParagraph"/>
+        <w:numPr>
+          <w:ilvl w:val="0"/>
+          <w:numId w:val="1"/>
+        </w:numPr>
+      </w:pPr>
+      <w:r>
+        <w:t>db.nomedacolecao.remove({filtro}) : remove todos elementos de acordo com o filtro</w:t>
+      </w:r>
+    </w:p>
+    <w:p>
+      <w:pPr>
+        <w:pStyle w:val="ListParagraph"/>
+        <w:numPr>
+          <w:ilvl w:val="0"/>
+          <w:numId w:val="1"/>
+        </w:numPr>
+      </w:pPr>
+      <w:r>
+        <w:t>db.dropDatabase() : deleta o banco</w:t>
+      </w:r>
+    </w:p>
+    <w:p/>
+    <w:p>
+      <w:pPr>
+        <w:rPr>
+          <w:b/>
+        </w:rPr>
+      </w:pPr>
+      <w:r>
+        <w:rPr>
+          <w:b/>
+        </w:rPr>
+        <w:t>Node JS:</w:t>
+      </w:r>
+    </w:p>
+    <w:p>
+      <w:pPr>
+        <w:pStyle w:val="ListParagraph"/>
+        <w:numPr>
+          <w:ilvl w:val="0"/>
+          <w:numId w:val="2"/>
+        </w:numPr>
+      </w:pPr>
+      <w:r>
+        <w:t>Backend do javascript</w:t>
+      </w:r>
+    </w:p>
+    <w:p>
+      <w:pPr>
+        <w:pStyle w:val="ListParagraph"/>
+        <w:numPr>
+          <w:ilvl w:val="0"/>
+          <w:numId w:val="2"/>
+        </w:numPr>
+      </w:pPr>
+      <w:r>
+        <w:t>Sublime pode executar javascript criando um build novo apontando para o node</w:t>
+      </w:r>
+    </w:p>
+    <w:p>
+      <w:pPr>
+        <w:pStyle w:val="ListParagraph"/>
+        <w:numPr>
+          <w:ilvl w:val="0"/>
+          <w:numId w:val="2"/>
+        </w:numPr>
+      </w:pPr>
+      <w:r>
+        <w:t>“Cada arquivo representa um modulo”</w:t>
+      </w:r>
+    </w:p>
+    <w:p>
+      <w:pPr>
+        <w:pStyle w:val="ListParagraph"/>
+        <w:numPr>
+          <w:ilvl w:val="0"/>
+          <w:numId w:val="2"/>
+        </w:numPr>
+      </w:pPr>
+      <w:r>
+        <w:t>module.exports  = {atributoexterno:</w:t>
+      </w:r>
+      <w:r>
+        <w:t xml:space="preserve"> </w:t>
+      </w:r>
+      <w:r>
+        <w:t xml:space="preserve">origem} </w:t>
+      </w:r>
+      <w:r>
+        <w:t xml:space="preserve">  : </w:t>
+      </w:r>
+      <w:r>
+        <w:t>Se quiser expor o modulo</w:t>
       </w:r>
     </w:p>
     <w:p>
@@ -266,11 +373,35 @@
         <w:pStyle w:val="ListParagraph"/>
         <w:numPr>
           <w:ilvl w:val="1"/>
-          <w:numId w:val="1"/>
-        </w:numPr>
-      </w:pPr>
-      <w:r>
-        <w:t>$project : extrai do documento somente as informações que interessam</w:t>
+          <w:numId w:val="2"/>
+        </w:numPr>
+      </w:pPr>
+      <w:r>
+        <w:t>se o externo foi igual ao interno, no ecma 2015 pode escrever apenas o nome da funcao origem</w:t>
+      </w:r>
+    </w:p>
+    <w:p>
+      <w:pPr>
+        <w:pStyle w:val="ListParagraph"/>
+        <w:numPr>
+          <w:ilvl w:val="0"/>
+          <w:numId w:val="2"/>
+        </w:numPr>
+      </w:pPr>
+      <w:r>
+        <w:t>this também torna o objeto exposto</w:t>
+      </w:r>
+    </w:p>
+    <w:p>
+      <w:pPr>
+        <w:pStyle w:val="ListParagraph"/>
+        <w:numPr>
+          <w:ilvl w:val="0"/>
+          <w:numId w:val="2"/>
+        </w:numPr>
+      </w:pPr>
+      <w:r>
+        <w:t>npm init : Para iniar um projeto node, com dependencias</w:t>
       </w:r>
     </w:p>
     <w:p>
@@ -278,35 +409,77 @@
         <w:pStyle w:val="ListParagraph"/>
         <w:numPr>
           <w:ilvl w:val="1"/>
-          <w:numId w:val="1"/>
-        </w:numPr>
-      </w:pPr>
-      <w:r>
-        <w:t xml:space="preserve">$group : agrupamento </w:t>
-      </w:r>
-    </w:p>
-    <w:p>
-      <w:pPr>
-        <w:pStyle w:val="ListParagraph"/>
-        <w:numPr>
-          <w:ilvl w:val="0"/>
-          <w:numId w:val="1"/>
-        </w:numPr>
-      </w:pPr>
-      <w:r>
-        <w:t>db.nomedacolecao.</w:t>
-      </w:r>
-      <w:r>
-        <w:t>update({filtro}, {$set : {campos</w:t>
-      </w:r>
-      <w:r>
-        <w:t xml:space="preserve"> </w:t>
-      </w:r>
-      <w:r>
-        <w:t>a serem atualizados}})</w:t>
-      </w:r>
-      <w:r>
-        <w:t xml:space="preserve"> </w:t>
+          <w:numId w:val="2"/>
+        </w:numPr>
+      </w:pPr>
+      <w:r>
+        <w:t>npm i library  --save  : para salvar a dependencia no package.json</w:t>
+      </w:r>
+    </w:p>
+    <w:p>
+      <w:pPr>
+        <w:pStyle w:val="ListParagraph"/>
+        <w:numPr>
+          <w:ilvl w:val="0"/>
+          <w:numId w:val="2"/>
+        </w:numPr>
+        <w:rPr>
+          <w:lang w:val="en-US"/>
+        </w:rPr>
+      </w:pPr>
+      <w:r>
+        <w:rPr>
+          <w:lang w:val="en-US"/>
+        </w:rPr>
+        <w:t xml:space="preserve">template string :  `string ${param}` </w:t>
+      </w:r>
+      <w:r>
+        <w:rPr>
+          <w:lang w:val="en-US"/>
+        </w:rPr>
+        <w:t xml:space="preserve">  : </w:t>
+      </w:r>
+      <w:r>
+        <w:rPr>
+          <w:lang w:val="en-US"/>
+        </w:rPr>
+        <w:t xml:space="preserve">Ecma 2015 </w:t>
+      </w:r>
+      <w:r>
+        <w:rPr>
+          <w:lang w:val="en-US"/>
+        </w:rPr>
+        <w:t>, permite expressoes embutidas</w:t>
+      </w:r>
+      <w:r>
+        <w:rPr>
+          <w:lang w:val="en-US"/>
+        </w:rPr>
+        <w:t xml:space="preserve">  </w:t>
+      </w:r>
+    </w:p>
+    <w:p>
+      <w:pPr>
+        <w:pStyle w:val="ListParagraph"/>
+        <w:numPr>
+          <w:ilvl w:val="0"/>
+          <w:numId w:val="2"/>
+        </w:numPr>
+      </w:pPr>
+      <w:r>
+        <w:t xml:space="preserve">node possui uma variavel chamada </w:t>
+      </w:r>
+      <w:r>
+        <w:rPr>
+          <w:b/>
+        </w:rPr>
+        <w:t>process</w:t>
+      </w:r>
+      <w:r>
+        <w:t xml:space="preserve"> , possibilitando passar argumentos para a mesma</w:t>
+      </w:r>
+      <w:r>
+        <w:t>, por exemplo com process.argv</w:t>
       </w:r>
     </w:p>
     <w:p>
@@ -314,21 +487,76 @@
         <w:pStyle w:val="ListParagraph"/>
         <w:numPr>
           <w:ilvl w:val="1"/>
-          <w:numId w:val="1"/>
-        </w:numPr>
-      </w:pPr>
-      <w:r>
-        <w:t xml:space="preserve">para atualizar multiplos registros basta adicionar  , </w:t>
-      </w:r>
-      <w:r>
-        <w:t>{multi: true}</w:t>
-      </w:r>
-      <w:r>
-        <w:t>)</w:t>
+          <w:numId w:val="2"/>
+        </w:numPr>
+      </w:pPr>
+      <w:r>
+        <w:t>process.stdout.write()  : escreve no console de saida</w:t>
+      </w:r>
+    </w:p>
+    <w:p>
+      <w:pPr>
+        <w:pStyle w:val="ListParagraph"/>
+        <w:numPr>
+          <w:ilvl w:val="1"/>
+          <w:numId w:val="2"/>
+        </w:numPr>
+      </w:pPr>
+      <w:r>
+        <w:t>process.stdin.on(‘variavel’, funcao)  : recebe e faz um callback function</w:t>
+      </w:r>
+    </w:p>
+    <w:p>
+      <w:pPr>
+        <w:pStyle w:val="ListParagraph"/>
+        <w:numPr>
+          <w:ilvl w:val="0"/>
+          <w:numId w:val="2"/>
+        </w:numPr>
+      </w:pPr>
+      <w:r>
+        <w:t>fs: Módulo FileSystem nativo do node, para trabalhar com arquivos.</w:t>
+      </w:r>
+    </w:p>
+    <w:p>
+      <w:pPr>
+        <w:pStyle w:val="ListParagraph"/>
+        <w:numPr>
+          <w:ilvl w:val="1"/>
+          <w:numId w:val="2"/>
+        </w:numPr>
+      </w:pPr>
+      <w:r>
+        <w:t>fs.readdirSync(__dirname)</w:t>
+      </w:r>
+      <w:r>
+        <w:t xml:space="preserve">  : </w:t>
+      </w:r>
+      <w:r>
+        <w:t xml:space="preserve">lista </w:t>
+      </w:r>
+      <w:r>
+        <w:t>nome dos arquivos que estao no diretorio atual</w:t>
+      </w:r>
+      <w:r>
+        <w:t xml:space="preserve">. </w:t>
+      </w:r>
+    </w:p>
+    <w:p>
+      <w:pPr>
+        <w:pStyle w:val="ListParagraph"/>
+        <w:numPr>
+          <w:ilvl w:val="0"/>
+          <w:numId w:val="2"/>
+        </w:numPr>
+      </w:pPr>
+      <w:r>
+        <w:t>http : modulo http nativo do node</w:t>
       </w:r>
       <w:bookmarkStart w:id="0" w:name="_GoBack"/>
       <w:bookmarkEnd w:id="0"/>
     </w:p>
+    <w:p/>
     <w:p>
       <w:pPr>
         <w:pStyle w:val="ListParagraph"/>
@@ -352,6 +580,119 @@
 <file path=word/numbering.xml><?xml version="1.0" encoding="utf-8"?>
 <w:numbering xmlns:wpc="http://schemas.microsoft.com/office/word/2010/wordprocessingCanvas" xmlns:mc="http://schemas.openxmlformats.org/markup-compatibility/2006" xmlns:o="urn:schemas-microsoft-com:office:office" xmlns:r="http://schemas.openxmlformats.org/officeDocument/2006/relationships" xmlns:m="http://schemas.openxmlformats.org/officeDocument/2006/math" xmlns:v="urn:schemas-microsoft-com:vml" xmlns:wp14="http://schemas.microsoft.com/office/word/2010/wordprocessingDrawing" xmlns:wp="http://schemas.openxmlformats.org/drawingml/2006/wordprocessingDrawing" xmlns:w10="urn:schemas-microsoft-com:office:word" xmlns:w="http://schemas.openxmlformats.org/wordprocessingml/2006/main" xmlns:w14="http://schemas.microsoft.com/office/word/2010/wordml" xmlns:w15="http://schemas.microsoft.com/office/word/2012/wordml" xmlns:wpg="http://schemas.microsoft.com/office/word/2010/wordprocessingGroup" xmlns:wpi="http://schemas.microsoft.com/office/word/2010/wordprocessingInk" xmlns:wne="http://schemas.microsoft.com/office/word/2006/wordml" xmlns:wps="http://schemas.microsoft.com/office/word/2010/wordprocessingShape" mc:Ignorable="w14 w15 wp14">
   <w:abstractNum w:abstractNumId="0">
+    <w:nsid w:val="4E86299C"/>
+    <w:multiLevelType w:val="hybridMultilevel"/>
+    <w:tmpl w:val="2096769A"/>
+    <w:lvl w:ilvl="0" w:tplc="04160001">
+      <w:start w:val="1"/>
+      <w:numFmt w:val="bullet"/>
+      <w:lvlText w:val=""/>
+      <w:lvlJc w:val="left"/>
+      <w:pPr>
+        <w:ind w:left="720" w:hanging="360"/>
+      </w:pPr>
+      <w:rPr>
+        <w:rFonts w:ascii="Symbol" w:hAnsi="Symbol" w:hint="default"/>
+      </w:rPr>
+    </w:lvl>
+    <w:lvl w:ilvl="1" w:tplc="04160003">
+      <w:start w:val="1"/>
+      <w:numFmt w:val="bullet"/>
+      <w:lvlText w:val="o"/>
+      <w:lvlJc w:val="left"/>
+      <w:pPr>
+        <w:ind w:left="1440" w:hanging="360"/>
+      </w:pPr>
+      <w:rPr>
+        <w:rFonts w:ascii="Courier New" w:hAnsi="Courier New" w:cs="Courier New" w:hint="default"/>
+      </w:rPr>
+    </w:lvl>
+    <w:lvl w:ilvl="2" w:tplc="04160005" w:tentative="1">
+      <w:start w:val="1"/>
+      <w:numFmt w:val="bullet"/>
+      <w:lvlText w:val=""/>
+      <w:lvlJc w:val="left"/>
+      <w:pPr>
+        <w:ind w:left="2160" w:hanging="360"/>
+      </w:pPr>
+      <w:rPr>
+        <w:rFonts w:ascii="Wingdings" w:hAnsi="Wingdings" w:hint="default"/>
+      </w:rPr>
+    </w:lvl>
+    <w:lvl w:ilvl="3" w:tplc="04160001" w:tentative="1">
+      <w:start w:val="1"/>
+      <w:numFmt w:val="bullet"/>
+      <w:lvlText w:val=""/>
+      <w:lvlJc w:val="left"/>
+      <w:pPr>
+        <w:ind w:left="2880" w:hanging="360"/>
+      </w:pPr>
+      <w:rPr>
+        <w:rFonts w:ascii="Symbol" w:hAnsi="Symbol" w:hint="default"/>
+      </w:rPr>
+    </w:lvl>
+    <w:lvl w:ilvl="4" w:tplc="04160003" w:tentative="1">
+      <w:start w:val="1"/>
+      <w:numFmt w:val="bullet"/>
+      <w:lvlText w:val="o"/>
+      <w:lvlJc w:val="left"/>
+      <w:pPr>
+        <w:ind w:left="3600" w:hanging="360"/>
+      </w:pPr>
+      <w:rPr>
+        <w:rFonts w:ascii="Courier New" w:hAnsi="Courier New" w:cs="Courier New" w:hint="default"/>
+      </w:rPr>
+    </w:lvl>
+    <w:lvl w:ilvl="5" w:tplc="04160005" w:tentative="1">
+      <w:start w:val="1"/>
+      <w:numFmt w:val="bullet"/>
+      <w:lvlText w:val=""/>
+      <w:lvlJc w:val="left"/>
+      <w:pPr>
+        <w:ind w:left="4320" w:hanging="360"/>
+      </w:pPr>
+      <w:rPr>
+        <w:rFonts w:ascii="Wingdings" w:hAnsi="Wingdings" w:hint="default"/>
+      </w:rPr>
+    </w:lvl>
+    <w:lvl w:ilvl="6" w:tplc="04160001" w:tentative="1">
+      <w:start w:val="1"/>
+      <w:numFmt w:val="bullet"/>
+      <w:lvlText w:val=""/>
+      <w:lvlJc w:val="left"/>
+      <w:pPr>
+        <w:ind w:left="5040" w:hanging="360"/>
+      </w:pPr>
+      <w:rPr>
+        <w:rFonts w:ascii="Symbol" w:hAnsi="Symbol" w:hint="default"/>
+      </w:rPr>
+    </w:lvl>
+    <w:lvl w:ilvl="7" w:tplc="04160003" w:tentative="1">
+      <w:start w:val="1"/>
+      <w:numFmt w:val="bullet"/>
+      <w:lvlText w:val="o"/>
+      <w:lvlJc w:val="left"/>
+      <w:pPr>
+        <w:ind w:left="5760" w:hanging="360"/>
+      </w:pPr>
+      <w:rPr>
+        <w:rFonts w:ascii="Courier New" w:hAnsi="Courier New" w:cs="Courier New" w:hint="default"/>
+      </w:rPr>
+    </w:lvl>
+    <w:lvl w:ilvl="8" w:tplc="04160005" w:tentative="1">
+      <w:start w:val="1"/>
+      <w:numFmt w:val="bullet"/>
+      <w:lvlText w:val=""/>
+      <w:lvlJc w:val="left"/>
+      <w:pPr>
+        <w:ind w:left="6480" w:hanging="360"/>
+      </w:pPr>
+      <w:rPr>
+        <w:rFonts w:ascii="Wingdings" w:hAnsi="Wingdings" w:hint="default"/>
+      </w:rPr>
+    </w:lvl>
+  </w:abstractNum>
+  <w:abstractNum w:abstractNumId="1">
     <w:nsid w:val="576D2F80"/>
     <w:multiLevelType w:val="hybridMultilevel"/>
     <w:tmpl w:val="EC6C796E"/>
@@ -465,6 +806,9 @@
     </w:lvl>
   </w:abstractNum>
   <w:num w:numId="1">
+    <w:abstractNumId w:val="1"/>
+  </w:num>
+  <w:num w:numId="2">
     <w:abstractNumId w:val="0"/>
   </w:num>
 </w:numbering>
@@ -1164,4 +1508,16 @@
     </a:ext>
   </a:extLst>
 </a:theme>
+</file>
+
+<file path=customXml/item1.xml><?xml version="1.0" encoding="utf-8"?>
+<b:Sources xmlns:b="http://schemas.openxmlformats.org/officeDocument/2006/bibliography" xmlns="http://schemas.openxmlformats.org/officeDocument/2006/bibliography" SelectedStyle="\APASixthEditionOfficeOnline.xsl" StyleName="APA" Version="6"/>
+</file>
+
+<file path=customXml/itemProps1.xml><?xml version="1.0" encoding="utf-8"?>
+<ds:datastoreItem xmlns:ds="http://schemas.openxmlformats.org/officeDocument/2006/customXml" ds:itemID="{A4A1CD11-6DD3-4F40-8CDC-FECB5231D8C7}">
+  <ds:schemaRefs>
+    <ds:schemaRef ds:uri="http://schemas.openxmlformats.org/officeDocument/2006/bibliography"/>
+  </ds:schemaRefs>
+</ds:datastoreItem>
 </file>
</xml_diff>